<commit_message>
Fix visualização equipe evento
</commit_message>
<xml_diff>
--- a/Chat de criação/Eventos.docx
+++ b/Chat de criação/Eventos.docx
@@ -1718,24 +1718,15 @@
       <w:r>
         <w:t xml:space="preserve">Quer que o evento deixe de ter </w:t>
       </w:r>
-      <w:proofErr w:type="spellStart"/>
-      <w:r>
-        <w:t>data_</w:t>
-      </w:r>
-      <w:proofErr w:type="gramStart"/>
-      <w:r>
-        <w:t>inicio</w:t>
-      </w:r>
-      <w:proofErr w:type="spellEnd"/>
-      <w:proofErr w:type="gramEnd"/>
+      <w:r>
+        <w:t>data início</w:t>
+      </w:r>
       <w:r>
         <w:t xml:space="preserve"> e </w:t>
       </w:r>
-      <w:proofErr w:type="spellStart"/>
-      <w:r>
-        <w:t>data_fim</w:t>
-      </w:r>
-      <w:proofErr w:type="spellEnd"/>
+      <w:r>
+        <w:t>data fim</w:t>
+      </w:r>
       <w:r>
         <w:t xml:space="preserve"> na tabela eventos?</w:t>
       </w:r>
@@ -1756,15 +1747,13 @@
         </w:rPr>
         <w:t xml:space="preserve">ALTER </w:t>
       </w:r>
-      <w:proofErr w:type="spellStart"/>
-      <w:r>
-        <w:rPr>
-          <w:b/>
-          <w:bCs/>
-        </w:rPr>
-        <w:t>TABLE</w:t>
-      </w:r>
-      <w:proofErr w:type="spellEnd"/>
+      <w:r>
+        <w:rPr>
+          <w:b/>
+          <w:bCs/>
+        </w:rPr>
+        <w:t>TABELE</w:t>
+      </w:r>
       <w:r>
         <w:rPr>
           <w:b/>
@@ -1776,7 +1765,40 @@
         <w:t>.</w:t>
       </w:r>
     </w:p>
-    <w:p/>
+    <w:p>
+      <w:r>
+        <w:t xml:space="preserve"> </w:t>
+      </w:r>
+    </w:p>
+    <w:p>
+      <w:r>
+        <w:t xml:space="preserve">Sim, quero que </w:t>
+      </w:r>
+      <w:r>
+        <w:t xml:space="preserve">o evento deixe de ter </w:t>
+      </w:r>
+      <w:r>
+        <w:t>data início</w:t>
+      </w:r>
+      <w:r>
+        <w:t xml:space="preserve"> e </w:t>
+      </w:r>
+      <w:r>
+        <w:t>data fim</w:t>
+      </w:r>
+      <w:r>
+        <w:t xml:space="preserve"> na tabela eventos</w:t>
+      </w:r>
+      <w:r>
+        <w:t xml:space="preserve"> p</w:t>
+      </w:r>
+      <w:r>
+        <w:t>orque ele pode ter várias datas no ano</w:t>
+      </w:r>
+      <w:r>
+        <w:t>.</w:t>
+      </w:r>
+    </w:p>
     <w:sectPr>
       <w:pgSz w:w="11906" w:h="16838"/>
       <w:pgMar w:top="1417" w:right="1134" w:bottom="1134" w:left="1134" w:header="708" w:footer="708" w:gutter="0"/>

</xml_diff>